<commit_message>
feat : Add multiple approaches to handle request and response in Spring mvc
</commit_message>
<xml_diff>
--- a/SpringNotes.docx
+++ b/SpringNotes.docx
@@ -290,7 +290,7 @@
           <w:szCs w:val="28"/>
         </w:rPr>
         <w:pict w14:anchorId="3FD3D252">
-          <v:rect id="_x0000_i1068" style="width:0;height:1.5pt" o:hralign="center" o:hrstd="t" o:hr="t" fillcolor="#a0a0a0" stroked="f"/>
+          <v:rect id="_x0000_i1025" style="width:0;height:1.5pt" o:hralign="center" o:hrstd="t" o:hr="t" fillcolor="#a0a0a0" stroked="f"/>
         </w:pict>
       </w:r>
     </w:p>
@@ -487,7 +487,7 @@
           <w:szCs w:val="28"/>
         </w:rPr>
         <w:pict w14:anchorId="3C385ABF">
-          <v:rect id="_x0000_i1069" style="width:0;height:1.5pt" o:hralign="center" o:hrstd="t" o:hr="t" fillcolor="#a0a0a0" stroked="f"/>
+          <v:rect id="_x0000_i1026" style="width:0;height:1.5pt" o:hralign="center" o:hrstd="t" o:hr="t" fillcolor="#a0a0a0" stroked="f"/>
         </w:pict>
       </w:r>
     </w:p>
@@ -677,7 +677,7 @@
           <w:szCs w:val="28"/>
         </w:rPr>
         <w:pict w14:anchorId="58FE2BC0">
-          <v:rect id="_x0000_i1070" style="width:0;height:1.5pt" o:hralign="center" o:hrstd="t" o:hr="t" fillcolor="#a0a0a0" stroked="f"/>
+          <v:rect id="_x0000_i1027" style="width:0;height:1.5pt" o:hralign="center" o:hrstd="t" o:hr="t" fillcolor="#a0a0a0" stroked="f"/>
         </w:pict>
       </w:r>
     </w:p>
@@ -714,7 +714,6 @@
           <w:szCs w:val="28"/>
         </w:rPr>
       </w:pPr>
-      <w:proofErr w:type="spellStart"/>
       <w:r>
         <w:rPr>
           <w:rFonts w:ascii="Arial Narrow" w:hAnsi="Arial Narrow"/>
@@ -725,7 +724,6 @@
         </w:rPr>
         <w:t>BeanFactory</w:t>
       </w:r>
-      <w:proofErr w:type="spellEnd"/>
       <w:r>
         <w:rPr>
           <w:rFonts w:ascii="Arial Narrow" w:hAnsi="Arial Narrow"/>
@@ -747,7 +745,6 @@
           <w:szCs w:val="28"/>
         </w:rPr>
       </w:pPr>
-      <w:proofErr w:type="spellStart"/>
       <w:r>
         <w:rPr>
           <w:rFonts w:ascii="Arial Narrow" w:hAnsi="Arial Narrow"/>
@@ -758,7 +755,6 @@
         </w:rPr>
         <w:t>ApplicationContext</w:t>
       </w:r>
-      <w:proofErr w:type="spellEnd"/>
       <w:r>
         <w:rPr>
           <w:rFonts w:ascii="Arial Narrow" w:hAnsi="Arial Narrow"/>
@@ -783,7 +779,7 @@
           <w:szCs w:val="28"/>
         </w:rPr>
         <w:pict w14:anchorId="29E140D7">
-          <v:rect id="_x0000_i1071" style="width:0;height:1.5pt" o:hralign="center" o:hrstd="t" o:hr="t" fillcolor="#a0a0a0" stroked="f"/>
+          <v:rect id="_x0000_i1028" style="width:0;height:1.5pt" o:hralign="center" o:hrstd="t" o:hr="t" fillcolor="#a0a0a0" stroked="f"/>
         </w:pict>
       </w:r>
     </w:p>
@@ -805,123 +801,23 @@
           <w:sz w:val="28"/>
           <w:szCs w:val="28"/>
         </w:rPr>
-        <w:t>Real-world Example:</w:t>
-      </w:r>
-    </w:p>
-    <w:p>
-      <w:pPr>
-        <w:rPr>
-          <w:rFonts w:ascii="Arial Narrow" w:hAnsi="Arial Narrow"/>
-          <w:sz w:val="28"/>
-          <w:szCs w:val="28"/>
-        </w:rPr>
-      </w:pPr>
-      <w:r>
-        <w:rPr>
-          <w:rFonts w:ascii="Arial Narrow" w:hAnsi="Arial Narrow"/>
-          <w:sz w:val="28"/>
-          <w:szCs w:val="28"/>
-        </w:rPr>
-        <w:t xml:space="preserve">Suppose we have a </w:t>
-      </w:r>
-      <w:proofErr w:type="spellStart"/>
-      <w:r>
-        <w:rPr>
-          <w:rFonts w:ascii="Arial Narrow" w:hAnsi="Arial Narrow"/>
-          <w:sz w:val="28"/>
-          <w:szCs w:val="28"/>
-        </w:rPr>
-        <w:t>StudentService</w:t>
-      </w:r>
-      <w:proofErr w:type="spellEnd"/>
-      <w:r>
-        <w:rPr>
-          <w:rFonts w:ascii="Arial Narrow" w:hAnsi="Arial Narrow"/>
-          <w:sz w:val="28"/>
-          <w:szCs w:val="28"/>
-        </w:rPr>
-        <w:t xml:space="preserve"> class that depends on a </w:t>
-      </w:r>
-      <w:proofErr w:type="spellStart"/>
-      <w:r>
-        <w:rPr>
-          <w:rFonts w:ascii="Arial Narrow" w:hAnsi="Arial Narrow"/>
-          <w:sz w:val="28"/>
-          <w:szCs w:val="28"/>
-        </w:rPr>
-        <w:t>StudentRepository</w:t>
-      </w:r>
-      <w:proofErr w:type="spellEnd"/>
-      <w:r>
-        <w:rPr>
-          <w:rFonts w:ascii="Arial Narrow" w:hAnsi="Arial Narrow"/>
-          <w:sz w:val="28"/>
-          <w:szCs w:val="28"/>
-        </w:rPr>
-        <w:t>. Instead of doing:</w:t>
-      </w:r>
-    </w:p>
-    <w:p>
-      <w:pPr>
-        <w:rPr>
-          <w:rFonts w:ascii="Arial Narrow" w:hAnsi="Arial Narrow"/>
-          <w:sz w:val="28"/>
-          <w:szCs w:val="28"/>
-        </w:rPr>
-      </w:pPr>
-      <w:proofErr w:type="spellStart"/>
-      <w:r>
-        <w:rPr>
-          <w:rFonts w:ascii="Arial Narrow" w:hAnsi="Arial Narrow"/>
-          <w:sz w:val="28"/>
-          <w:szCs w:val="28"/>
-        </w:rPr>
-        <w:t>StudentRepository</w:t>
-      </w:r>
-      <w:proofErr w:type="spellEnd"/>
-      <w:r>
-        <w:rPr>
-          <w:rFonts w:ascii="Arial Narrow" w:hAnsi="Arial Narrow"/>
-          <w:sz w:val="28"/>
-          <w:szCs w:val="28"/>
-        </w:rPr>
-        <w:t xml:space="preserve"> repo = new </w:t>
-      </w:r>
-      <w:proofErr w:type="spellStart"/>
-      <w:r>
-        <w:rPr>
-          <w:rFonts w:ascii="Arial Narrow" w:hAnsi="Arial Narrow"/>
-          <w:sz w:val="28"/>
-          <w:szCs w:val="28"/>
-        </w:rPr>
-        <w:t>StudentRepository</w:t>
-      </w:r>
-      <w:proofErr w:type="spellEnd"/>
-      <w:r>
-        <w:rPr>
-          <w:rFonts w:ascii="Arial Narrow" w:hAnsi="Arial Narrow"/>
-          <w:sz w:val="28"/>
-          <w:szCs w:val="28"/>
-        </w:rPr>
-        <w:t>();</w:t>
-      </w:r>
-    </w:p>
-    <w:p>
-      <w:pPr>
-        <w:rPr>
-          <w:rFonts w:ascii="Arial Narrow" w:hAnsi="Arial Narrow"/>
-          <w:sz w:val="28"/>
-          <w:szCs w:val="28"/>
-        </w:rPr>
-      </w:pPr>
-      <w:r>
-        <w:rPr>
-          <w:rFonts w:ascii="Arial Narrow" w:hAnsi="Arial Narrow"/>
-          <w:sz w:val="28"/>
-          <w:szCs w:val="28"/>
-        </w:rPr>
-        <w:lastRenderedPageBreak/>
-        <w:t>We declare:</w:t>
+        <w:t>Example:</w:t>
+      </w:r>
+      <w:r>
+        <w:rPr>
+          <w:rFonts w:ascii="Arial Narrow" w:hAnsi="Arial Narrow"/>
+          <w:sz w:val="28"/>
+          <w:szCs w:val="28"/>
+        </w:rPr>
+        <w:t xml:space="preserve">Suppose we have a StudentService class that depends on a StudentRepository. Instead of </w:t>
+      </w:r>
+      <w:r>
+        <w:rPr>
+          <w:rFonts w:ascii="Arial Narrow" w:hAnsi="Arial Narrow"/>
+          <w:sz w:val="28"/>
+          <w:szCs w:val="28"/>
+        </w:rPr>
+        <w:t>:</w:t>
       </w:r>
     </w:p>
     <w:p>
@@ -955,35 +851,16 @@
           <w:sz w:val="28"/>
           <w:szCs w:val="28"/>
         </w:rPr>
-        <w:t xml:space="preserve">private </w:t>
-      </w:r>
-      <w:proofErr w:type="spellStart"/>
-      <w:r>
-        <w:rPr>
-          <w:rFonts w:ascii="Arial Narrow" w:hAnsi="Arial Narrow"/>
-          <w:sz w:val="28"/>
-          <w:szCs w:val="28"/>
-        </w:rPr>
-        <w:t>StudentRepository</w:t>
-      </w:r>
-      <w:proofErr w:type="spellEnd"/>
-      <w:r>
-        <w:rPr>
-          <w:rFonts w:ascii="Arial Narrow" w:hAnsi="Arial Narrow"/>
-          <w:sz w:val="28"/>
-          <w:szCs w:val="28"/>
-        </w:rPr>
-        <w:t xml:space="preserve"> repo;</w:t>
-      </w:r>
-    </w:p>
-    <w:p>
-      <w:pPr>
-        <w:rPr>
-          <w:rFonts w:ascii="Arial Narrow" w:hAnsi="Arial Narrow"/>
-          <w:sz w:val="28"/>
-          <w:szCs w:val="28"/>
-        </w:rPr>
-      </w:pPr>
+        <w:t>private StudentRepository repo;</w:t>
+      </w:r>
+      <w:r>
+        <w:rPr>
+          <w:rFonts w:ascii="Arial Narrow" w:hAnsi="Arial Narrow"/>
+          <w:sz w:val="28"/>
+          <w:szCs w:val="28"/>
+        </w:rPr>
+        <w:t xml:space="preserve">      </w:t>
+      </w:r>
       <w:r>
         <w:rPr>
           <w:rFonts w:ascii="Arial Narrow" w:hAnsi="Arial Narrow"/>
@@ -995,31 +872,13 @@
     </w:p>
     <w:p>
       <w:pPr>
-        <w:rPr>
-          <w:rFonts w:ascii="Arial Narrow" w:hAnsi="Arial Narrow"/>
-          <w:sz w:val="28"/>
-          <w:szCs w:val="28"/>
-        </w:rPr>
-      </w:pPr>
-      <w:r>
-        <w:rPr>
-          <w:rFonts w:ascii="Arial Narrow" w:hAnsi="Arial Narrow"/>
-          <w:sz w:val="28"/>
-          <w:szCs w:val="28"/>
-        </w:rPr>
-        <w:pict w14:anchorId="418134A6">
-          <v:rect id="_x0000_i1072" style="width:0;height:1.5pt" o:hralign="center" o:hrstd="t" o:hr="t" fillcolor="#a0a0a0" stroked="f"/>
-        </w:pict>
-      </w:r>
-    </w:p>
-    <w:p>
-      <w:pPr>
+        <w:jc w:val="center"/>
         <w:rPr>
           <w:rFonts w:ascii="Arial Narrow" w:hAnsi="Arial Narrow"/>
           <w:b/>
           <w:bCs/>
-          <w:sz w:val="28"/>
-          <w:szCs w:val="28"/>
+          <w:sz w:val="36"/>
+          <w:szCs w:val="36"/>
         </w:rPr>
       </w:pPr>
       <w:r>
@@ -1027,45 +886,62 @@
           <w:rFonts w:ascii="Arial Narrow" w:hAnsi="Arial Narrow"/>
           <w:b/>
           <w:bCs/>
-          <w:sz w:val="28"/>
-          <w:szCs w:val="28"/>
-        </w:rPr>
-        <w:t>Summary:</w:t>
-      </w:r>
-    </w:p>
-    <w:p>
-      <w:pPr>
-        <w:rPr>
-          <w:rFonts w:ascii="Arial Narrow" w:hAnsi="Arial Narrow"/>
-          <w:sz w:val="28"/>
-          <w:szCs w:val="28"/>
-        </w:rPr>
-      </w:pPr>
-      <w:r>
-        <w:rPr>
-          <w:rFonts w:ascii="Arial Narrow" w:hAnsi="Arial Narrow"/>
-          <w:sz w:val="28"/>
-          <w:szCs w:val="28"/>
-        </w:rPr>
-        <w:t>So, to summarize:</w:t>
-      </w:r>
-    </w:p>
-    <w:p>
-      <w:pPr>
-        <w:rPr>
-          <w:rFonts w:ascii="Arial Narrow" w:hAnsi="Arial Narrow"/>
-          <w:sz w:val="28"/>
-          <w:szCs w:val="28"/>
-        </w:rPr>
-      </w:pPr>
-      <w:r>
-        <w:rPr>
-          <w:rFonts w:ascii="Arial Narrow" w:hAnsi="Arial Narrow"/>
-          <w:sz w:val="28"/>
-          <w:szCs w:val="28"/>
-        </w:rPr>
-        <w:t xml:space="preserve">The </w:t>
-      </w:r>
+          <w:sz w:val="36"/>
+          <w:szCs w:val="36"/>
+        </w:rPr>
+        <w:lastRenderedPageBreak/>
+        <w:t>Spring JDBC</w:t>
+      </w:r>
+    </w:p>
+    <w:p>
+      <w:pPr>
+        <w:jc w:val="center"/>
+        <w:rPr>
+          <w:rFonts w:ascii="Arial Narrow" w:hAnsi="Arial Narrow"/>
+          <w:sz w:val="36"/>
+          <w:szCs w:val="36"/>
+        </w:rPr>
+      </w:pPr>
+      <w:r>
+        <w:rPr>
+          <w:rFonts w:ascii="Arial Narrow" w:hAnsi="Arial Narrow"/>
+          <w:sz w:val="36"/>
+          <w:szCs w:val="36"/>
+        </w:rPr>
+        <w:t>central class in the Spring JDBC core package</w:t>
+      </w:r>
+    </w:p>
+    <w:p>
+      <w:pPr>
+        <w:jc w:val="both"/>
+        <w:rPr>
+          <w:rFonts w:ascii="Arial Narrow" w:hAnsi="Arial Narrow"/>
+          <w:sz w:val="28"/>
+          <w:szCs w:val="28"/>
+        </w:rPr>
+      </w:pPr>
+      <w:r>
+        <w:rPr>
+          <w:rFonts w:ascii="Arial Narrow" w:hAnsi="Arial Narrow"/>
+          <w:sz w:val="28"/>
+          <w:szCs w:val="28"/>
+        </w:rPr>
+        <w:t>Key Features:</w:t>
+      </w:r>
+    </w:p>
+    <w:p>
+      <w:pPr>
+        <w:numPr>
+          <w:ilvl w:val="0"/>
+          <w:numId w:val="4"/>
+        </w:numPr>
+        <w:jc w:val="both"/>
+        <w:rPr>
+          <w:rFonts w:ascii="Arial Narrow" w:hAnsi="Arial Narrow"/>
+          <w:sz w:val="28"/>
+          <w:szCs w:val="28"/>
+        </w:rPr>
+      </w:pPr>
       <w:r>
         <w:rPr>
           <w:rFonts w:ascii="Arial Narrow" w:hAnsi="Arial Narrow"/>
@@ -1074,16 +950,40 @@
           <w:sz w:val="28"/>
           <w:szCs w:val="28"/>
         </w:rPr>
-        <w:t>Spring IoC container</w:t>
-      </w:r>
-      <w:r>
-        <w:rPr>
-          <w:rFonts w:ascii="Arial Narrow" w:hAnsi="Arial Narrow"/>
-          <w:sz w:val="28"/>
-          <w:szCs w:val="28"/>
-        </w:rPr>
-        <w:t xml:space="preserve"> is responsible for managing beans and their dependencies using </w:t>
-      </w:r>
+        <w:t>Simplifies JDBC:</w:t>
+      </w:r>
+    </w:p>
+    <w:p>
+      <w:pPr>
+        <w:jc w:val="both"/>
+        <w:rPr>
+          <w:rFonts w:ascii="Arial Narrow" w:hAnsi="Arial Narrow"/>
+          <w:sz w:val="28"/>
+          <w:szCs w:val="28"/>
+        </w:rPr>
+      </w:pPr>
+      <w:r>
+        <w:rPr>
+          <w:rFonts w:ascii="Arial Narrow" w:hAnsi="Arial Narrow"/>
+          <w:sz w:val="28"/>
+          <w:szCs w:val="28"/>
+        </w:rPr>
+        <w:t>It handles core JDBC workflow, such as opening and closing connections, executing SQL queries/updates, and iterating over ResultSets.</w:t>
+      </w:r>
+    </w:p>
+    <w:p>
+      <w:pPr>
+        <w:numPr>
+          <w:ilvl w:val="0"/>
+          <w:numId w:val="4"/>
+        </w:numPr>
+        <w:jc w:val="both"/>
+        <w:rPr>
+          <w:rFonts w:ascii="Arial Narrow" w:hAnsi="Arial Narrow"/>
+          <w:sz w:val="28"/>
+          <w:szCs w:val="28"/>
+        </w:rPr>
+      </w:pPr>
       <w:r>
         <w:rPr>
           <w:rFonts w:ascii="Arial Narrow" w:hAnsi="Arial Narrow"/>
@@ -1092,47 +992,451 @@
           <w:sz w:val="28"/>
           <w:szCs w:val="28"/>
         </w:rPr>
-        <w:t>Dependency Injection</w:t>
-      </w:r>
-      <w:r>
-        <w:rPr>
-          <w:rFonts w:ascii="Arial Narrow" w:hAnsi="Arial Narrow"/>
-          <w:sz w:val="28"/>
-          <w:szCs w:val="28"/>
-        </w:rPr>
-        <w:t>, which helps achieve loose coupling and better modular code.</w:t>
-      </w:r>
-    </w:p>
-    <w:p>
-      <w:pPr>
-        <w:rPr>
-          <w:rFonts w:ascii="Arial Narrow" w:hAnsi="Arial Narrow"/>
-          <w:sz w:val="28"/>
-          <w:szCs w:val="28"/>
-        </w:rPr>
-      </w:pPr>
-      <w:r>
-        <w:rPr>
-          <w:rFonts w:ascii="Arial Narrow" w:hAnsi="Arial Narrow"/>
-          <w:sz w:val="28"/>
-          <w:szCs w:val="28"/>
-        </w:rPr>
-        <w:pict w14:anchorId="14CD9528">
-          <v:rect id="_x0000_i1073" style="width:0;height:1.5pt" o:hralign="center" o:hrstd="t" o:hr="t" fillcolor="#a0a0a0" stroked="f"/>
-        </w:pict>
-      </w:r>
-    </w:p>
-    <w:p>
-      <w:pPr>
-        <w:rPr>
-          <w:rFonts w:ascii="Arial Narrow" w:hAnsi="Arial Narrow"/>
-          <w:sz w:val="28"/>
-          <w:szCs w:val="28"/>
-        </w:rPr>
-      </w:pPr>
-    </w:p>
-    <w:p>
-      <w:pPr>
+        <w:t>Exception Handling:</w:t>
+      </w:r>
+    </w:p>
+    <w:p>
+      <w:pPr>
+        <w:jc w:val="both"/>
+        <w:rPr>
+          <w:rFonts w:ascii="Arial Narrow" w:hAnsi="Arial Narrow"/>
+          <w:sz w:val="28"/>
+          <w:szCs w:val="28"/>
+        </w:rPr>
+      </w:pPr>
+      <w:r>
+        <w:rPr>
+          <w:rFonts w:ascii="Arial Narrow" w:hAnsi="Arial Narrow"/>
+          <w:sz w:val="28"/>
+          <w:szCs w:val="28"/>
+        </w:rPr>
+        <w:t>It catches JDBC exceptions and translates them into Spring's generic DataAccessException hierarchy, providing informative error messages.</w:t>
+      </w:r>
+    </w:p>
+    <w:p>
+      <w:pPr>
+        <w:numPr>
+          <w:ilvl w:val="0"/>
+          <w:numId w:val="4"/>
+        </w:numPr>
+        <w:jc w:val="both"/>
+        <w:rPr>
+          <w:rFonts w:ascii="Arial Narrow" w:hAnsi="Arial Narrow"/>
+          <w:sz w:val="28"/>
+          <w:szCs w:val="28"/>
+        </w:rPr>
+      </w:pPr>
+      <w:r>
+        <w:rPr>
+          <w:rFonts w:ascii="Arial Narrow" w:hAnsi="Arial Narrow"/>
+          <w:b/>
+          <w:bCs/>
+          <w:sz w:val="28"/>
+          <w:szCs w:val="28"/>
+        </w:rPr>
+        <w:t>Callback Interfaces:</w:t>
+      </w:r>
+    </w:p>
+    <w:p>
+      <w:pPr>
+        <w:jc w:val="both"/>
+        <w:rPr>
+          <w:rFonts w:ascii="Arial Narrow" w:hAnsi="Arial Narrow"/>
+          <w:sz w:val="28"/>
+          <w:szCs w:val="28"/>
+        </w:rPr>
+      </w:pPr>
+      <w:r>
+        <w:rPr>
+          <w:rFonts w:ascii="Arial Narrow" w:hAnsi="Arial Narrow"/>
+          <w:sz w:val="28"/>
+          <w:szCs w:val="28"/>
+        </w:rPr>
+        <w:t>It uses callback interfaces like PreparedStatementCreator, ResultSetExtractor, RowMapper, and PreparedStatementSetter to customize SQL execution and result processing.</w:t>
+      </w:r>
+    </w:p>
+    <w:p>
+      <w:pPr>
+        <w:numPr>
+          <w:ilvl w:val="0"/>
+          <w:numId w:val="4"/>
+        </w:numPr>
+        <w:jc w:val="both"/>
+        <w:rPr>
+          <w:rFonts w:ascii="Arial Narrow" w:hAnsi="Arial Narrow"/>
+          <w:sz w:val="28"/>
+          <w:szCs w:val="28"/>
+        </w:rPr>
+      </w:pPr>
+      <w:r>
+        <w:rPr>
+          <w:rFonts w:ascii="Arial Narrow" w:hAnsi="Arial Narrow"/>
+          <w:b/>
+          <w:bCs/>
+          <w:sz w:val="28"/>
+          <w:szCs w:val="28"/>
+        </w:rPr>
+        <w:t>Thread-Safe:</w:t>
+      </w:r>
+    </w:p>
+    <w:p>
+      <w:pPr>
+        <w:jc w:val="both"/>
+        <w:rPr>
+          <w:rFonts w:ascii="Arial Narrow" w:hAnsi="Arial Narrow"/>
+          <w:sz w:val="28"/>
+          <w:szCs w:val="28"/>
+        </w:rPr>
+      </w:pPr>
+      <w:r>
+        <w:rPr>
+          <w:rFonts w:ascii="Arial Narrow" w:hAnsi="Arial Narrow"/>
+          <w:sz w:val="28"/>
+          <w:szCs w:val="28"/>
+        </w:rPr>
+        <w:t>Once configured, JdbcTemplate instances are thread-safe, allowing for shared use in multiple DAOs or repositories.</w:t>
+      </w:r>
+    </w:p>
+    <w:p>
+      <w:pPr>
+        <w:numPr>
+          <w:ilvl w:val="0"/>
+          <w:numId w:val="4"/>
+        </w:numPr>
+        <w:jc w:val="both"/>
+        <w:rPr>
+          <w:rFonts w:ascii="Arial Narrow" w:hAnsi="Arial Narrow"/>
+          <w:sz w:val="28"/>
+          <w:szCs w:val="28"/>
+        </w:rPr>
+      </w:pPr>
+      <w:r>
+        <w:rPr>
+          <w:rFonts w:ascii="Arial Narrow" w:hAnsi="Arial Narrow"/>
+          <w:b/>
+          <w:bCs/>
+          <w:sz w:val="28"/>
+          <w:szCs w:val="28"/>
+        </w:rPr>
+        <w:t>Configuration:</w:t>
+      </w:r>
+    </w:p>
+    <w:p>
+      <w:pPr>
+        <w:jc w:val="both"/>
+        <w:rPr>
+          <w:rFonts w:ascii="Arial Narrow" w:hAnsi="Arial Narrow"/>
+          <w:sz w:val="28"/>
+          <w:szCs w:val="28"/>
+        </w:rPr>
+      </w:pPr>
+      <w:r>
+        <w:rPr>
+          <w:rFonts w:ascii="Arial Narrow" w:hAnsi="Arial Narrow"/>
+          <w:sz w:val="28"/>
+          <w:szCs w:val="28"/>
+        </w:rPr>
+        <w:t>It requires a DataSource to be configured, either directly or via dependency injection in a Spring application context.</w:t>
+      </w:r>
+    </w:p>
+    <w:p>
+      <w:pPr>
+        <w:numPr>
+          <w:ilvl w:val="0"/>
+          <w:numId w:val="4"/>
+        </w:numPr>
+        <w:jc w:val="both"/>
+        <w:rPr>
+          <w:rFonts w:ascii="Arial Narrow" w:hAnsi="Arial Narrow"/>
+          <w:sz w:val="28"/>
+          <w:szCs w:val="28"/>
+        </w:rPr>
+      </w:pPr>
+      <w:r>
+        <w:rPr>
+          <w:rFonts w:ascii="Arial Narrow" w:hAnsi="Arial Narrow"/>
+          <w:b/>
+          <w:bCs/>
+          <w:sz w:val="28"/>
+          <w:szCs w:val="28"/>
+        </w:rPr>
+        <w:t>Logging:</w:t>
+      </w:r>
+    </w:p>
+    <w:p>
+      <w:pPr>
+        <w:jc w:val="both"/>
+        <w:rPr>
+          <w:rFonts w:ascii="Arial Narrow" w:hAnsi="Arial Narrow"/>
+          <w:sz w:val="28"/>
+          <w:szCs w:val="28"/>
+        </w:rPr>
+      </w:pPr>
+      <w:r>
+        <w:rPr>
+          <w:rFonts w:ascii="Arial Narrow" w:hAnsi="Arial Narrow"/>
+          <w:sz w:val="28"/>
+          <w:szCs w:val="28"/>
+        </w:rPr>
+        <w:t>All SQL operations performed by this class are logged at debug level, using org.springframework.jdbc.core.JdbcTemplate as log category. </w:t>
+      </w:r>
+    </w:p>
+    <w:p>
+      <w:pPr>
+        <w:jc w:val="both"/>
+        <w:rPr>
+          <w:rFonts w:ascii="Arial Narrow" w:hAnsi="Arial Narrow"/>
+          <w:sz w:val="28"/>
+          <w:szCs w:val="28"/>
+        </w:rPr>
+      </w:pPr>
+      <w:r>
+        <w:rPr>
+          <w:rFonts w:ascii="Arial Narrow" w:hAnsi="Arial Narrow"/>
+          <w:sz w:val="28"/>
+          <w:szCs w:val="28"/>
+        </w:rPr>
+        <w:t>Common Use Cases:</w:t>
+      </w:r>
+    </w:p>
+    <w:p>
+      <w:pPr>
+        <w:numPr>
+          <w:ilvl w:val="0"/>
+          <w:numId w:val="5"/>
+        </w:numPr>
+        <w:jc w:val="both"/>
+        <w:rPr>
+          <w:rFonts w:ascii="Arial Narrow" w:hAnsi="Arial Narrow"/>
+          <w:sz w:val="28"/>
+          <w:szCs w:val="28"/>
+        </w:rPr>
+      </w:pPr>
+      <w:r>
+        <w:rPr>
+          <w:rFonts w:ascii="Arial Narrow" w:hAnsi="Arial Narrow"/>
+          <w:sz w:val="28"/>
+          <w:szCs w:val="28"/>
+        </w:rPr>
+        <w:t>Executing SQL queries and updates (INSERT, UPDATE, DELETE).</w:t>
+      </w:r>
+    </w:p>
+    <w:p>
+      <w:pPr>
+        <w:numPr>
+          <w:ilvl w:val="0"/>
+          <w:numId w:val="5"/>
+        </w:numPr>
+        <w:jc w:val="both"/>
+        <w:rPr>
+          <w:rFonts w:ascii="Arial Narrow" w:hAnsi="Arial Narrow"/>
+          <w:sz w:val="28"/>
+          <w:szCs w:val="28"/>
+        </w:rPr>
+      </w:pPr>
+      <w:r>
+        <w:rPr>
+          <w:rFonts w:ascii="Arial Narrow" w:hAnsi="Arial Narrow"/>
+          <w:sz w:val="28"/>
+          <w:szCs w:val="28"/>
+        </w:rPr>
+        <w:t>Retrieving data from the database using various query methods.</w:t>
+      </w:r>
+    </w:p>
+    <w:p>
+      <w:pPr>
+        <w:numPr>
+          <w:ilvl w:val="0"/>
+          <w:numId w:val="5"/>
+        </w:numPr>
+        <w:jc w:val="both"/>
+        <w:rPr>
+          <w:rFonts w:ascii="Arial Narrow" w:hAnsi="Arial Narrow"/>
+          <w:sz w:val="28"/>
+          <w:szCs w:val="28"/>
+        </w:rPr>
+      </w:pPr>
+      <w:r>
+        <w:rPr>
+          <w:rFonts w:ascii="Arial Narrow" w:hAnsi="Arial Narrow"/>
+          <w:sz w:val="28"/>
+          <w:szCs w:val="28"/>
+        </w:rPr>
+        <w:t>Mapping query results to Java objects using RowMapper.</w:t>
+      </w:r>
+    </w:p>
+    <w:p>
+      <w:pPr>
+        <w:numPr>
+          <w:ilvl w:val="0"/>
+          <w:numId w:val="5"/>
+        </w:numPr>
+        <w:jc w:val="both"/>
+        <w:rPr>
+          <w:rFonts w:ascii="Arial Narrow" w:hAnsi="Arial Narrow"/>
+          <w:sz w:val="28"/>
+          <w:szCs w:val="28"/>
+        </w:rPr>
+      </w:pPr>
+      <w:r>
+        <w:rPr>
+          <w:rFonts w:ascii="Arial Narrow" w:hAnsi="Arial Narrow"/>
+          <w:sz w:val="28"/>
+          <w:szCs w:val="28"/>
+        </w:rPr>
+        <w:t>Handling database exceptions.</w:t>
+      </w:r>
+    </w:p>
+    <w:p>
+      <w:pPr>
+        <w:numPr>
+          <w:ilvl w:val="0"/>
+          <w:numId w:val="5"/>
+        </w:numPr>
+        <w:jc w:val="both"/>
+        <w:rPr>
+          <w:rFonts w:ascii="Arial Narrow" w:hAnsi="Arial Narrow"/>
+          <w:sz w:val="28"/>
+          <w:szCs w:val="28"/>
+        </w:rPr>
+      </w:pPr>
+      <w:r>
+        <w:rPr>
+          <w:rFonts w:ascii="Arial Narrow" w:hAnsi="Arial Narrow"/>
+          <w:sz w:val="28"/>
+          <w:szCs w:val="28"/>
+        </w:rPr>
+        <w:t>Setting query timeouts.</w:t>
+      </w:r>
+    </w:p>
+    <w:p>
+      <w:pPr>
+        <w:jc w:val="both"/>
+        <w:rPr>
+          <w:rFonts w:ascii="Arial Narrow" w:hAnsi="Arial Narrow"/>
+          <w:sz w:val="28"/>
+          <w:szCs w:val="28"/>
+        </w:rPr>
+      </w:pPr>
+      <w:r>
+        <w:rPr>
+          <w:rFonts w:ascii="Arial Narrow" w:hAnsi="Arial Narrow"/>
+          <w:sz w:val="28"/>
+          <w:szCs w:val="28"/>
+        </w:rPr>
+        <w:t>Alternatives:</w:t>
+      </w:r>
+    </w:p>
+    <w:p>
+      <w:pPr>
+        <w:numPr>
+          <w:ilvl w:val="0"/>
+          <w:numId w:val="6"/>
+        </w:numPr>
+        <w:jc w:val="both"/>
+        <w:rPr>
+          <w:rFonts w:ascii="Arial Narrow" w:hAnsi="Arial Narrow"/>
+          <w:sz w:val="28"/>
+          <w:szCs w:val="28"/>
+        </w:rPr>
+      </w:pPr>
+      <w:r>
+        <w:rPr>
+          <w:rFonts w:ascii="Arial Narrow" w:hAnsi="Arial Narrow"/>
+          <w:sz w:val="28"/>
+          <w:szCs w:val="28"/>
+        </w:rPr>
+        <w:t>NamedParameterJdbcTemplate: Wraps JdbcTemplate to support named parameters instead of traditional ? placeholders. </w:t>
+      </w:r>
+    </w:p>
+    <w:p>
+      <w:pPr>
+        <w:numPr>
+          <w:ilvl w:val="0"/>
+          <w:numId w:val="6"/>
+        </w:numPr>
+        <w:jc w:val="both"/>
+        <w:rPr>
+          <w:rFonts w:ascii="Arial Narrow" w:hAnsi="Arial Narrow"/>
+          <w:sz w:val="28"/>
+          <w:szCs w:val="28"/>
+        </w:rPr>
+      </w:pPr>
+      <w:r>
+        <w:rPr>
+          <w:rFonts w:ascii="Arial Narrow" w:hAnsi="Arial Narrow"/>
+          <w:sz w:val="28"/>
+          <w:szCs w:val="28"/>
+        </w:rPr>
+        <w:t>SimpleJdbcInsert and SimpleJdbcCall: Optimizes database metadata to simplify coding for INSERT and stored procedure calls.</w:t>
+      </w:r>
+    </w:p>
+    <w:p>
+      <w:pPr>
+        <w:numPr>
+          <w:ilvl w:val="0"/>
+          <w:numId w:val="6"/>
+        </w:numPr>
+        <w:jc w:val="both"/>
+        <w:rPr>
+          <w:rFonts w:ascii="Arial Narrow" w:hAnsi="Arial Narrow"/>
+          <w:sz w:val="28"/>
+          <w:szCs w:val="28"/>
+        </w:rPr>
+      </w:pPr>
+      <w:r>
+        <w:rPr>
+          <w:rFonts w:ascii="Arial Narrow" w:hAnsi="Arial Narrow"/>
+          <w:sz w:val="28"/>
+          <w:szCs w:val="28"/>
+        </w:rPr>
+        <w:lastRenderedPageBreak/>
+        <w:t>RDBMS Objects (e.g., MappingSqlQuery, SqlUpdate, StoredProcedure): Creates reusable and thread-safe objects for data access. </w:t>
+      </w:r>
+    </w:p>
+    <w:p>
+      <w:pPr>
+        <w:numPr>
+          <w:ilvl w:val="0"/>
+          <w:numId w:val="6"/>
+        </w:numPr>
+        <w:jc w:val="both"/>
+        <w:rPr>
+          <w:rFonts w:ascii="Arial Narrow" w:hAnsi="Arial Narrow"/>
+          <w:sz w:val="28"/>
+          <w:szCs w:val="28"/>
+        </w:rPr>
+      </w:pPr>
+      <w:r>
+        <w:rPr>
+          <w:rFonts w:ascii="Arial Narrow" w:hAnsi="Arial Narrow"/>
+          <w:sz w:val="28"/>
+          <w:szCs w:val="28"/>
+        </w:rPr>
+        <w:t>JdbcClient (introduced in Spring 6.1): Provides a fluent API style for common JDBC queries/updates with flexible use of indexed or named parameters. </w:t>
+      </w:r>
+    </w:p>
+    <w:p>
+      <w:pPr>
+        <w:jc w:val="both"/>
+        <w:rPr>
+          <w:rFonts w:ascii="Arial Narrow" w:hAnsi="Arial Narrow"/>
+          <w:sz w:val="28"/>
+          <w:szCs w:val="28"/>
+        </w:rPr>
+      </w:pPr>
+      <w:r>
+        <w:rPr>
+          <w:rFonts w:ascii="Arial Narrow" w:hAnsi="Arial Narrow"/>
+          <w:sz w:val="28"/>
+          <w:szCs w:val="28"/>
+        </w:rPr>
+        <w:t>JdbcTemplate is a powerful tool for simplifying JDBC operations in Spring applications. It is recommended to use it as the central class for accessing databases through JDBC.</w:t>
+      </w:r>
+    </w:p>
+    <w:p>
+      <w:pPr>
+        <w:jc w:val="both"/>
         <w:rPr>
           <w:rFonts w:ascii="Arial Narrow" w:hAnsi="Arial Narrow"/>
           <w:sz w:val="28"/>
@@ -1154,6 +1458,155 @@
 <file path=word/numbering.xml><?xml version="1.0" encoding="utf-8"?>
 <w:numbering xmlns:wpc="http://schemas.microsoft.com/office/word/2010/wordprocessingCanvas" xmlns:cx="http://schemas.microsoft.com/office/drawing/2014/chartex" xmlns:cx1="http://schemas.microsoft.com/office/drawing/2015/9/8/chartex" xmlns:cx2="http://schemas.microsoft.com/office/drawing/2015/10/21/chartex" xmlns:cx3="http://schemas.microsoft.com/office/drawing/2016/5/9/chartex" xmlns:cx4="http://schemas.microsoft.com/office/drawing/2016/5/10/chartex" xmlns:cx5="http://schemas.microsoft.com/office/drawing/2016/5/11/chartex" xmlns:cx6="http://schemas.microsoft.com/office/drawing/2016/5/12/chartex" xmlns:cx7="http://schemas.microsoft.com/office/drawing/2016/5/13/chartex" xmlns:cx8="http://schemas.microsoft.com/office/drawing/2016/5/14/chartex" xmlns:mc="http://schemas.openxmlformats.org/markup-compatibility/2006" xmlns:aink="http://schemas.microsoft.com/office/drawing/2016/ink" xmlns:am3d="http://schemas.microsoft.com/office/drawing/2017/model3d" xmlns:o="urn:schemas-microsoft-com:office:office" xmlns:oel="http://schemas.microsoft.com/office/2019/extlst" xmlns:r="http://schemas.openxmlformats.org/officeDocument/2006/relationships" xmlns:m="http://schemas.openxmlformats.org/officeDocument/2006/math" xmlns:v="urn:schemas-microsoft-com:vml" xmlns:wp14="http://schemas.microsoft.com/office/word/2010/wordprocessingDrawing" xmlns:wp="http://schemas.openxmlformats.org/drawingml/2006/wordprocessingDrawing" xmlns:w10="urn:schemas-microsoft-com:office:word" xmlns:w="http://schemas.openxmlformats.org/wordprocessingml/2006/main" xmlns:w14="http://schemas.microsoft.com/office/word/2010/wordml" xmlns:w15="http://schemas.microsoft.com/office/word/2012/wordml" xmlns:w16cex="http://schemas.microsoft.com/office/word/2018/wordml/cex" xmlns:w16cid="http://schemas.microsoft.com/office/word/2016/wordml/cid" xmlns:w16="http://schemas.microsoft.com/office/word/2018/wordml" xmlns:w16du="http://schemas.microsoft.com/office/word/2023/wordml/word16du" xmlns:w16sdtdh="http://schemas.microsoft.com/office/word/2020/wordml/sdtdatahash" xmlns:w16sdtfl="http://schemas.microsoft.com/office/word/2024/wordml/sdtformatlock" xmlns:w16se="http://schemas.microsoft.com/office/word/2015/wordml/symex" xmlns:wpg="http://schemas.microsoft.com/office/word/2010/wordprocessingGroup" xmlns:wpi="http://schemas.microsoft.com/office/word/2010/wordprocessingInk" xmlns:wne="http://schemas.microsoft.com/office/word/2006/wordml" xmlns:wps="http://schemas.microsoft.com/office/word/2010/wordprocessingShape" mc:Ignorable="w14 w15 w16se w16cid w16 w16cex w16sdtdh w16sdtfl w16du wp14">
   <w:abstractNum w:abstractNumId="0" w15:restartNumberingAfterBreak="0">
+    <w:nsid w:val="1C7853AD"/>
+    <w:multiLevelType w:val="multilevel"/>
+    <w:tmpl w:val="91FCDE34"/>
+    <w:lvl w:ilvl="0">
+      <w:start w:val="1"/>
+      <w:numFmt w:val="bullet"/>
+      <w:lvlText w:val=""/>
+      <w:lvlJc w:val="left"/>
+      <w:pPr>
+        <w:tabs>
+          <w:tab w:val="num" w:pos="720"/>
+        </w:tabs>
+        <w:ind w:left="720" w:hanging="360"/>
+      </w:pPr>
+      <w:rPr>
+        <w:rFonts w:ascii="Symbol" w:hAnsi="Symbol" w:hint="default"/>
+        <w:sz w:val="20"/>
+      </w:rPr>
+    </w:lvl>
+    <w:lvl w:ilvl="1" w:tentative="1">
+      <w:start w:val="1"/>
+      <w:numFmt w:val="bullet"/>
+      <w:lvlText w:val="o"/>
+      <w:lvlJc w:val="left"/>
+      <w:pPr>
+        <w:tabs>
+          <w:tab w:val="num" w:pos="1440"/>
+        </w:tabs>
+        <w:ind w:left="1440" w:hanging="360"/>
+      </w:pPr>
+      <w:rPr>
+        <w:rFonts w:ascii="Courier New" w:hAnsi="Courier New" w:hint="default"/>
+        <w:sz w:val="20"/>
+      </w:rPr>
+    </w:lvl>
+    <w:lvl w:ilvl="2" w:tentative="1">
+      <w:start w:val="1"/>
+      <w:numFmt w:val="bullet"/>
+      <w:lvlText w:val=""/>
+      <w:lvlJc w:val="left"/>
+      <w:pPr>
+        <w:tabs>
+          <w:tab w:val="num" w:pos="2160"/>
+        </w:tabs>
+        <w:ind w:left="2160" w:hanging="360"/>
+      </w:pPr>
+      <w:rPr>
+        <w:rFonts w:ascii="Wingdings" w:hAnsi="Wingdings" w:hint="default"/>
+        <w:sz w:val="20"/>
+      </w:rPr>
+    </w:lvl>
+    <w:lvl w:ilvl="3" w:tentative="1">
+      <w:start w:val="1"/>
+      <w:numFmt w:val="bullet"/>
+      <w:lvlText w:val=""/>
+      <w:lvlJc w:val="left"/>
+      <w:pPr>
+        <w:tabs>
+          <w:tab w:val="num" w:pos="2880"/>
+        </w:tabs>
+        <w:ind w:left="2880" w:hanging="360"/>
+      </w:pPr>
+      <w:rPr>
+        <w:rFonts w:ascii="Wingdings" w:hAnsi="Wingdings" w:hint="default"/>
+        <w:sz w:val="20"/>
+      </w:rPr>
+    </w:lvl>
+    <w:lvl w:ilvl="4" w:tentative="1">
+      <w:start w:val="1"/>
+      <w:numFmt w:val="bullet"/>
+      <w:lvlText w:val=""/>
+      <w:lvlJc w:val="left"/>
+      <w:pPr>
+        <w:tabs>
+          <w:tab w:val="num" w:pos="3600"/>
+        </w:tabs>
+        <w:ind w:left="3600" w:hanging="360"/>
+      </w:pPr>
+      <w:rPr>
+        <w:rFonts w:ascii="Wingdings" w:hAnsi="Wingdings" w:hint="default"/>
+        <w:sz w:val="20"/>
+      </w:rPr>
+    </w:lvl>
+    <w:lvl w:ilvl="5" w:tentative="1">
+      <w:start w:val="1"/>
+      <w:numFmt w:val="bullet"/>
+      <w:lvlText w:val=""/>
+      <w:lvlJc w:val="left"/>
+      <w:pPr>
+        <w:tabs>
+          <w:tab w:val="num" w:pos="4320"/>
+        </w:tabs>
+        <w:ind w:left="4320" w:hanging="360"/>
+      </w:pPr>
+      <w:rPr>
+        <w:rFonts w:ascii="Wingdings" w:hAnsi="Wingdings" w:hint="default"/>
+        <w:sz w:val="20"/>
+      </w:rPr>
+    </w:lvl>
+    <w:lvl w:ilvl="6" w:tentative="1">
+      <w:start w:val="1"/>
+      <w:numFmt w:val="bullet"/>
+      <w:lvlText w:val=""/>
+      <w:lvlJc w:val="left"/>
+      <w:pPr>
+        <w:tabs>
+          <w:tab w:val="num" w:pos="5040"/>
+        </w:tabs>
+        <w:ind w:left="5040" w:hanging="360"/>
+      </w:pPr>
+      <w:rPr>
+        <w:rFonts w:ascii="Wingdings" w:hAnsi="Wingdings" w:hint="default"/>
+        <w:sz w:val="20"/>
+      </w:rPr>
+    </w:lvl>
+    <w:lvl w:ilvl="7" w:tentative="1">
+      <w:start w:val="1"/>
+      <w:numFmt w:val="bullet"/>
+      <w:lvlText w:val=""/>
+      <w:lvlJc w:val="left"/>
+      <w:pPr>
+        <w:tabs>
+          <w:tab w:val="num" w:pos="5760"/>
+        </w:tabs>
+        <w:ind w:left="5760" w:hanging="360"/>
+      </w:pPr>
+      <w:rPr>
+        <w:rFonts w:ascii="Wingdings" w:hAnsi="Wingdings" w:hint="default"/>
+        <w:sz w:val="20"/>
+      </w:rPr>
+    </w:lvl>
+    <w:lvl w:ilvl="8" w:tentative="1">
+      <w:start w:val="1"/>
+      <w:numFmt w:val="bullet"/>
+      <w:lvlText w:val=""/>
+      <w:lvlJc w:val="left"/>
+      <w:pPr>
+        <w:tabs>
+          <w:tab w:val="num" w:pos="6480"/>
+        </w:tabs>
+        <w:ind w:left="6480" w:hanging="360"/>
+      </w:pPr>
+      <w:rPr>
+        <w:rFonts w:ascii="Wingdings" w:hAnsi="Wingdings" w:hint="default"/>
+        <w:sz w:val="20"/>
+      </w:rPr>
+    </w:lvl>
+  </w:abstractNum>
+  <w:abstractNum w:abstractNumId="1" w15:restartNumberingAfterBreak="0">
     <w:nsid w:val="3CDF72F6"/>
     <w:multiLevelType w:val="multilevel"/>
     <w:tmpl w:val="3CC8575A"/>
@@ -1302,7 +1755,156 @@
       </w:rPr>
     </w:lvl>
   </w:abstractNum>
-  <w:abstractNum w:abstractNumId="1" w15:restartNumberingAfterBreak="0">
+  <w:abstractNum w:abstractNumId="2" w15:restartNumberingAfterBreak="0">
+    <w:nsid w:val="45AD4078"/>
+    <w:multiLevelType w:val="multilevel"/>
+    <w:tmpl w:val="2034AFF8"/>
+    <w:lvl w:ilvl="0">
+      <w:start w:val="1"/>
+      <w:numFmt w:val="bullet"/>
+      <w:lvlText w:val=""/>
+      <w:lvlJc w:val="left"/>
+      <w:pPr>
+        <w:tabs>
+          <w:tab w:val="num" w:pos="720"/>
+        </w:tabs>
+        <w:ind w:left="720" w:hanging="360"/>
+      </w:pPr>
+      <w:rPr>
+        <w:rFonts w:ascii="Symbol" w:hAnsi="Symbol" w:hint="default"/>
+        <w:sz w:val="20"/>
+      </w:rPr>
+    </w:lvl>
+    <w:lvl w:ilvl="1" w:tentative="1">
+      <w:start w:val="1"/>
+      <w:numFmt w:val="bullet"/>
+      <w:lvlText w:val="o"/>
+      <w:lvlJc w:val="left"/>
+      <w:pPr>
+        <w:tabs>
+          <w:tab w:val="num" w:pos="1440"/>
+        </w:tabs>
+        <w:ind w:left="1440" w:hanging="360"/>
+      </w:pPr>
+      <w:rPr>
+        <w:rFonts w:ascii="Courier New" w:hAnsi="Courier New" w:hint="default"/>
+        <w:sz w:val="20"/>
+      </w:rPr>
+    </w:lvl>
+    <w:lvl w:ilvl="2" w:tentative="1">
+      <w:start w:val="1"/>
+      <w:numFmt w:val="bullet"/>
+      <w:lvlText w:val=""/>
+      <w:lvlJc w:val="left"/>
+      <w:pPr>
+        <w:tabs>
+          <w:tab w:val="num" w:pos="2160"/>
+        </w:tabs>
+        <w:ind w:left="2160" w:hanging="360"/>
+      </w:pPr>
+      <w:rPr>
+        <w:rFonts w:ascii="Wingdings" w:hAnsi="Wingdings" w:hint="default"/>
+        <w:sz w:val="20"/>
+      </w:rPr>
+    </w:lvl>
+    <w:lvl w:ilvl="3" w:tentative="1">
+      <w:start w:val="1"/>
+      <w:numFmt w:val="bullet"/>
+      <w:lvlText w:val=""/>
+      <w:lvlJc w:val="left"/>
+      <w:pPr>
+        <w:tabs>
+          <w:tab w:val="num" w:pos="2880"/>
+        </w:tabs>
+        <w:ind w:left="2880" w:hanging="360"/>
+      </w:pPr>
+      <w:rPr>
+        <w:rFonts w:ascii="Wingdings" w:hAnsi="Wingdings" w:hint="default"/>
+        <w:sz w:val="20"/>
+      </w:rPr>
+    </w:lvl>
+    <w:lvl w:ilvl="4" w:tentative="1">
+      <w:start w:val="1"/>
+      <w:numFmt w:val="bullet"/>
+      <w:lvlText w:val=""/>
+      <w:lvlJc w:val="left"/>
+      <w:pPr>
+        <w:tabs>
+          <w:tab w:val="num" w:pos="3600"/>
+        </w:tabs>
+        <w:ind w:left="3600" w:hanging="360"/>
+      </w:pPr>
+      <w:rPr>
+        <w:rFonts w:ascii="Wingdings" w:hAnsi="Wingdings" w:hint="default"/>
+        <w:sz w:val="20"/>
+      </w:rPr>
+    </w:lvl>
+    <w:lvl w:ilvl="5" w:tentative="1">
+      <w:start w:val="1"/>
+      <w:numFmt w:val="bullet"/>
+      <w:lvlText w:val=""/>
+      <w:lvlJc w:val="left"/>
+      <w:pPr>
+        <w:tabs>
+          <w:tab w:val="num" w:pos="4320"/>
+        </w:tabs>
+        <w:ind w:left="4320" w:hanging="360"/>
+      </w:pPr>
+      <w:rPr>
+        <w:rFonts w:ascii="Wingdings" w:hAnsi="Wingdings" w:hint="default"/>
+        <w:sz w:val="20"/>
+      </w:rPr>
+    </w:lvl>
+    <w:lvl w:ilvl="6" w:tentative="1">
+      <w:start w:val="1"/>
+      <w:numFmt w:val="bullet"/>
+      <w:lvlText w:val=""/>
+      <w:lvlJc w:val="left"/>
+      <w:pPr>
+        <w:tabs>
+          <w:tab w:val="num" w:pos="5040"/>
+        </w:tabs>
+        <w:ind w:left="5040" w:hanging="360"/>
+      </w:pPr>
+      <w:rPr>
+        <w:rFonts w:ascii="Wingdings" w:hAnsi="Wingdings" w:hint="default"/>
+        <w:sz w:val="20"/>
+      </w:rPr>
+    </w:lvl>
+    <w:lvl w:ilvl="7" w:tentative="1">
+      <w:start w:val="1"/>
+      <w:numFmt w:val="bullet"/>
+      <w:lvlText w:val=""/>
+      <w:lvlJc w:val="left"/>
+      <w:pPr>
+        <w:tabs>
+          <w:tab w:val="num" w:pos="5760"/>
+        </w:tabs>
+        <w:ind w:left="5760" w:hanging="360"/>
+      </w:pPr>
+      <w:rPr>
+        <w:rFonts w:ascii="Wingdings" w:hAnsi="Wingdings" w:hint="default"/>
+        <w:sz w:val="20"/>
+      </w:rPr>
+    </w:lvl>
+    <w:lvl w:ilvl="8" w:tentative="1">
+      <w:start w:val="1"/>
+      <w:numFmt w:val="bullet"/>
+      <w:lvlText w:val=""/>
+      <w:lvlJc w:val="left"/>
+      <w:pPr>
+        <w:tabs>
+          <w:tab w:val="num" w:pos="6480"/>
+        </w:tabs>
+        <w:ind w:left="6480" w:hanging="360"/>
+      </w:pPr>
+      <w:rPr>
+        <w:rFonts w:ascii="Wingdings" w:hAnsi="Wingdings" w:hint="default"/>
+        <w:sz w:val="20"/>
+      </w:rPr>
+    </w:lvl>
+  </w:abstractNum>
+  <w:abstractNum w:abstractNumId="3" w15:restartNumberingAfterBreak="0">
     <w:nsid w:val="50DD7BA1"/>
     <w:multiLevelType w:val="multilevel"/>
     <w:tmpl w:val="58E008FE"/>
@@ -1415,7 +2017,7 @@
       </w:pPr>
     </w:lvl>
   </w:abstractNum>
-  <w:abstractNum w:abstractNumId="2" w15:restartNumberingAfterBreak="0">
+  <w:abstractNum w:abstractNumId="4" w15:restartNumberingAfterBreak="0">
     <w:nsid w:val="5BB7532F"/>
     <w:multiLevelType w:val="multilevel"/>
     <w:tmpl w:val="103C419C"/>
@@ -1528,14 +2130,172 @@
       </w:pPr>
     </w:lvl>
   </w:abstractNum>
+  <w:abstractNum w:abstractNumId="5" w15:restartNumberingAfterBreak="0">
+    <w:nsid w:val="67AA3717"/>
+    <w:multiLevelType w:val="multilevel"/>
+    <w:tmpl w:val="5A1EAE32"/>
+    <w:lvl w:ilvl="0">
+      <w:start w:val="1"/>
+      <w:numFmt w:val="bullet"/>
+      <w:lvlText w:val=""/>
+      <w:lvlJc w:val="left"/>
+      <w:pPr>
+        <w:tabs>
+          <w:tab w:val="num" w:pos="720"/>
+        </w:tabs>
+        <w:ind w:left="720" w:hanging="360"/>
+      </w:pPr>
+      <w:rPr>
+        <w:rFonts w:ascii="Symbol" w:hAnsi="Symbol" w:hint="default"/>
+        <w:sz w:val="20"/>
+      </w:rPr>
+    </w:lvl>
+    <w:lvl w:ilvl="1" w:tentative="1">
+      <w:start w:val="1"/>
+      <w:numFmt w:val="bullet"/>
+      <w:lvlText w:val="o"/>
+      <w:lvlJc w:val="left"/>
+      <w:pPr>
+        <w:tabs>
+          <w:tab w:val="num" w:pos="1440"/>
+        </w:tabs>
+        <w:ind w:left="1440" w:hanging="360"/>
+      </w:pPr>
+      <w:rPr>
+        <w:rFonts w:ascii="Courier New" w:hAnsi="Courier New" w:hint="default"/>
+        <w:sz w:val="20"/>
+      </w:rPr>
+    </w:lvl>
+    <w:lvl w:ilvl="2" w:tentative="1">
+      <w:start w:val="1"/>
+      <w:numFmt w:val="bullet"/>
+      <w:lvlText w:val=""/>
+      <w:lvlJc w:val="left"/>
+      <w:pPr>
+        <w:tabs>
+          <w:tab w:val="num" w:pos="2160"/>
+        </w:tabs>
+        <w:ind w:left="2160" w:hanging="360"/>
+      </w:pPr>
+      <w:rPr>
+        <w:rFonts w:ascii="Wingdings" w:hAnsi="Wingdings" w:hint="default"/>
+        <w:sz w:val="20"/>
+      </w:rPr>
+    </w:lvl>
+    <w:lvl w:ilvl="3" w:tentative="1">
+      <w:start w:val="1"/>
+      <w:numFmt w:val="bullet"/>
+      <w:lvlText w:val=""/>
+      <w:lvlJc w:val="left"/>
+      <w:pPr>
+        <w:tabs>
+          <w:tab w:val="num" w:pos="2880"/>
+        </w:tabs>
+        <w:ind w:left="2880" w:hanging="360"/>
+      </w:pPr>
+      <w:rPr>
+        <w:rFonts w:ascii="Wingdings" w:hAnsi="Wingdings" w:hint="default"/>
+        <w:sz w:val="20"/>
+      </w:rPr>
+    </w:lvl>
+    <w:lvl w:ilvl="4" w:tentative="1">
+      <w:start w:val="1"/>
+      <w:numFmt w:val="bullet"/>
+      <w:lvlText w:val=""/>
+      <w:lvlJc w:val="left"/>
+      <w:pPr>
+        <w:tabs>
+          <w:tab w:val="num" w:pos="3600"/>
+        </w:tabs>
+        <w:ind w:left="3600" w:hanging="360"/>
+      </w:pPr>
+      <w:rPr>
+        <w:rFonts w:ascii="Wingdings" w:hAnsi="Wingdings" w:hint="default"/>
+        <w:sz w:val="20"/>
+      </w:rPr>
+    </w:lvl>
+    <w:lvl w:ilvl="5" w:tentative="1">
+      <w:start w:val="1"/>
+      <w:numFmt w:val="bullet"/>
+      <w:lvlText w:val=""/>
+      <w:lvlJc w:val="left"/>
+      <w:pPr>
+        <w:tabs>
+          <w:tab w:val="num" w:pos="4320"/>
+        </w:tabs>
+        <w:ind w:left="4320" w:hanging="360"/>
+      </w:pPr>
+      <w:rPr>
+        <w:rFonts w:ascii="Wingdings" w:hAnsi="Wingdings" w:hint="default"/>
+        <w:sz w:val="20"/>
+      </w:rPr>
+    </w:lvl>
+    <w:lvl w:ilvl="6" w:tentative="1">
+      <w:start w:val="1"/>
+      <w:numFmt w:val="bullet"/>
+      <w:lvlText w:val=""/>
+      <w:lvlJc w:val="left"/>
+      <w:pPr>
+        <w:tabs>
+          <w:tab w:val="num" w:pos="5040"/>
+        </w:tabs>
+        <w:ind w:left="5040" w:hanging="360"/>
+      </w:pPr>
+      <w:rPr>
+        <w:rFonts w:ascii="Wingdings" w:hAnsi="Wingdings" w:hint="default"/>
+        <w:sz w:val="20"/>
+      </w:rPr>
+    </w:lvl>
+    <w:lvl w:ilvl="7" w:tentative="1">
+      <w:start w:val="1"/>
+      <w:numFmt w:val="bullet"/>
+      <w:lvlText w:val=""/>
+      <w:lvlJc w:val="left"/>
+      <w:pPr>
+        <w:tabs>
+          <w:tab w:val="num" w:pos="5760"/>
+        </w:tabs>
+        <w:ind w:left="5760" w:hanging="360"/>
+      </w:pPr>
+      <w:rPr>
+        <w:rFonts w:ascii="Wingdings" w:hAnsi="Wingdings" w:hint="default"/>
+        <w:sz w:val="20"/>
+      </w:rPr>
+    </w:lvl>
+    <w:lvl w:ilvl="8" w:tentative="1">
+      <w:start w:val="1"/>
+      <w:numFmt w:val="bullet"/>
+      <w:lvlText w:val=""/>
+      <w:lvlJc w:val="left"/>
+      <w:pPr>
+        <w:tabs>
+          <w:tab w:val="num" w:pos="6480"/>
+        </w:tabs>
+        <w:ind w:left="6480" w:hanging="360"/>
+      </w:pPr>
+      <w:rPr>
+        <w:rFonts w:ascii="Wingdings" w:hAnsi="Wingdings" w:hint="default"/>
+        <w:sz w:val="20"/>
+      </w:rPr>
+    </w:lvl>
+  </w:abstractNum>
   <w:num w:numId="1" w16cid:durableId="912662908">
+    <w:abstractNumId w:val="4"/>
+  </w:num>
+  <w:num w:numId="2" w16cid:durableId="1343782348">
+    <w:abstractNumId w:val="1"/>
+  </w:num>
+  <w:num w:numId="3" w16cid:durableId="738869067">
+    <w:abstractNumId w:val="3"/>
+  </w:num>
+  <w:num w:numId="4" w16cid:durableId="378945078">
+    <w:abstractNumId w:val="5"/>
+  </w:num>
+  <w:num w:numId="5" w16cid:durableId="366105940">
     <w:abstractNumId w:val="2"/>
   </w:num>
-  <w:num w:numId="2" w16cid:durableId="1343782348">
+  <w:num w:numId="6" w16cid:durableId="195704484">
     <w:abstractNumId w:val="0"/>
-  </w:num>
-  <w:num w:numId="3" w16cid:durableId="738869067">
-    <w:abstractNumId w:val="1"/>
   </w:num>
 </w:numbering>
 </file>

</xml_diff>